<commit_message>
finalize edits for New Phyt submission
</commit_message>
<xml_diff>
--- a/working_drafts/new_phyt_submission/NxCO2xI_CL_v0.1_newPhyt.docx
+++ b/working_drafts/new_phyt_submission/NxCO2xI_CL_v0.1_newPhyt.docx
@@ -167,13 +167,7 @@
         <w:rPr>
           <w:rFonts w:ascii="Times New Roman" w:hAnsi="Times New Roman" w:cs="Times New Roman"/>
         </w:rPr>
-        <w:t xml:space="preserve">Please consider the attached manuscript, titled </w:t>
-      </w:r>
-      <w:r>
-        <w:rPr>
-          <w:rFonts w:ascii="Times New Roman" w:hAnsi="Times New Roman" w:cs="Times New Roman"/>
-        </w:rPr>
-        <w:t>“Nitrogen demand, supply, and acquisition strategy control plant responses to elevated CO</w:t>
+        <w:t>Please consider the attached manuscript, titled “Nitrogen demand, supply, and acquisition strategy control plant responses to elevated CO</w:t>
       </w:r>
       <w:r>
         <w:rPr>
@@ -187,6 +181,12 @@
           <w:rFonts w:ascii="Times New Roman" w:hAnsi="Times New Roman" w:cs="Times New Roman"/>
         </w:rPr>
         <w:t xml:space="preserve"> at different scales”</w:t>
+      </w:r>
+      <w:r>
+        <w:rPr>
+          <w:rFonts w:ascii="Times New Roman" w:hAnsi="Times New Roman" w:cs="Times New Roman"/>
+        </w:rPr>
+        <w:t>,</w:t>
       </w:r>
       <w:r>
         <w:rPr>
@@ -218,7 +218,61 @@
         <w:rPr>
           <w:rFonts w:ascii="Times New Roman" w:hAnsi="Times New Roman" w:cs="Times New Roman"/>
         </w:rPr>
-        <w:t>3 tables and 3 figures embedded in the main text with 6 tables and 6 figures included as supplemental material.</w:t>
+        <w:t>three</w:t>
+      </w:r>
+      <w:r>
+        <w:rPr>
+          <w:rFonts w:ascii="Times New Roman" w:hAnsi="Times New Roman" w:cs="Times New Roman"/>
+        </w:rPr>
+        <w:t xml:space="preserve"> tables and </w:t>
+      </w:r>
+      <w:r>
+        <w:rPr>
+          <w:rFonts w:ascii="Times New Roman" w:hAnsi="Times New Roman" w:cs="Times New Roman"/>
+        </w:rPr>
+        <w:t>three</w:t>
+      </w:r>
+      <w:r>
+        <w:rPr>
+          <w:rFonts w:ascii="Times New Roman" w:hAnsi="Times New Roman" w:cs="Times New Roman"/>
+        </w:rPr>
+        <w:t xml:space="preserve"> figures embedded in the main text</w:t>
+      </w:r>
+      <w:r>
+        <w:rPr>
+          <w:rFonts w:ascii="Times New Roman" w:hAnsi="Times New Roman" w:cs="Times New Roman"/>
+        </w:rPr>
+        <w:t>,</w:t>
+      </w:r>
+      <w:r>
+        <w:rPr>
+          <w:rFonts w:ascii="Times New Roman" w:hAnsi="Times New Roman" w:cs="Times New Roman"/>
+        </w:rPr>
+        <w:t xml:space="preserve"> with </w:t>
+      </w:r>
+      <w:r>
+        <w:rPr>
+          <w:rFonts w:ascii="Times New Roman" w:hAnsi="Times New Roman" w:cs="Times New Roman"/>
+        </w:rPr>
+        <w:t>six</w:t>
+      </w:r>
+      <w:r>
+        <w:rPr>
+          <w:rFonts w:ascii="Times New Roman" w:hAnsi="Times New Roman" w:cs="Times New Roman"/>
+        </w:rPr>
+        <w:t xml:space="preserve"> tables and </w:t>
+      </w:r>
+      <w:r>
+        <w:rPr>
+          <w:rFonts w:ascii="Times New Roman" w:hAnsi="Times New Roman" w:cs="Times New Roman"/>
+        </w:rPr>
+        <w:t>six</w:t>
+      </w:r>
+      <w:r>
+        <w:rPr>
+          <w:rFonts w:ascii="Times New Roman" w:hAnsi="Times New Roman" w:cs="Times New Roman"/>
+        </w:rPr>
+        <w:t xml:space="preserve"> figures included as supplemental material.</w:t>
       </w:r>
     </w:p>
     <w:p>
@@ -321,19 +375,7 @@
         <w:rPr>
           <w:rFonts w:ascii="Times New Roman" w:hAnsi="Times New Roman" w:cs="Times New Roman"/>
         </w:rPr>
-        <w:t xml:space="preserve"> using patterns expected from the progressive nitrogen limitation hypothesis and eco-evolutionary optimality theory. Specifically, the manuscript tests the hypothesis that nitrogen availability and demand will</w:t>
-      </w:r>
-      <w:r>
-        <w:rPr>
-          <w:rFonts w:ascii="Times New Roman" w:hAnsi="Times New Roman" w:cs="Times New Roman"/>
-        </w:rPr>
-        <w:t xml:space="preserve"> each</w:t>
-      </w:r>
-      <w:r>
-        <w:rPr>
-          <w:rFonts w:ascii="Times New Roman" w:hAnsi="Times New Roman" w:cs="Times New Roman"/>
-        </w:rPr>
-        <w:t xml:space="preserve"> determine plant responses to elevated CO</w:t>
+        <w:t xml:space="preserve"> using patterns expected from the progressive nitrogen limitation hypothesis and eco-evolutionary optimality theory. Specifically, the manuscript tests the hypothesis that nitrogen availability and demand will determine plant responses to elevated CO</w:t>
       </w:r>
       <w:r>
         <w:rPr>
@@ -391,6 +433,38 @@
           <w:rFonts w:ascii="Times New Roman" w:hAnsi="Times New Roman" w:cs="Times New Roman"/>
         </w:rPr>
         <w:t>, following patterns expected by progressive nitrogen limitation.</w:t>
+      </w:r>
+      <w:r>
+        <w:rPr>
+          <w:rFonts w:ascii="Times New Roman" w:hAnsi="Times New Roman" w:cs="Times New Roman"/>
+        </w:rPr>
+        <w:t xml:space="preserve"> We also expected that investment in symbiotic nitrogen fixation would increase under elevated CO</w:t>
+      </w:r>
+      <w:r>
+        <w:rPr>
+          <w:rFonts w:ascii="Times New Roman" w:hAnsi="Times New Roman" w:cs="Times New Roman"/>
+          <w:vertAlign w:val="subscript"/>
+        </w:rPr>
+        <w:t>2</w:t>
+      </w:r>
+      <w:r>
+        <w:rPr>
+          <w:rFonts w:ascii="Times New Roman" w:hAnsi="Times New Roman" w:cs="Times New Roman"/>
+        </w:rPr>
+        <w:t>, increasing whole-plant responses to elevated CO</w:t>
+      </w:r>
+      <w:r>
+        <w:rPr>
+          <w:rFonts w:ascii="Times New Roman" w:hAnsi="Times New Roman" w:cs="Times New Roman"/>
+          <w:vertAlign w:val="subscript"/>
+        </w:rPr>
+        <w:t>2</w:t>
+      </w:r>
+      <w:r>
+        <w:rPr>
+          <w:rFonts w:ascii="Times New Roman" w:hAnsi="Times New Roman" w:cs="Times New Roman"/>
+        </w:rPr>
+        <w:t>. However, we expected this response to only be apparent under low nitrogen fertilization, where individuals would invest more strongly in the symbiosis.</w:t>
       </w:r>
     </w:p>
     <w:p>
@@ -452,7 +526,19 @@
         <w:rPr>
           <w:rFonts w:ascii="Times New Roman" w:hAnsi="Times New Roman" w:cs="Times New Roman"/>
         </w:rPr>
-        <w:t>, showing that nitrogen demand for building and maintaining photosynthetic enzymes dictate leaf photosynthetic responses to elevated CO</w:t>
+        <w:t>, showing that nitrogen demand for building and maintaining photosynthetic enzymes dictate</w:t>
+      </w:r>
+      <w:r>
+        <w:rPr>
+          <w:rFonts w:ascii="Times New Roman" w:hAnsi="Times New Roman" w:cs="Times New Roman"/>
+        </w:rPr>
+        <w:t>s</w:t>
+      </w:r>
+      <w:r>
+        <w:rPr>
+          <w:rFonts w:ascii="Times New Roman" w:hAnsi="Times New Roman" w:cs="Times New Roman"/>
+        </w:rPr>
+        <w:t xml:space="preserve"> leaf photosynthetic responses to elevated CO</w:t>
       </w:r>
       <w:r>
         <w:rPr>
@@ -465,27 +551,61 @@
         <w:rPr>
           <w:rFonts w:ascii="Times New Roman" w:hAnsi="Times New Roman" w:cs="Times New Roman"/>
         </w:rPr>
-        <w:t xml:space="preserve"> and nitrogen availability regulate whole-plant responses. </w:t>
-      </w:r>
-    </w:p>
-    <w:p>
-      <w:pPr>
-        <w:rPr>
-          <w:rFonts w:ascii="Times New Roman" w:hAnsi="Times New Roman" w:cs="Times New Roman"/>
-        </w:rPr>
-      </w:pPr>
-    </w:p>
-    <w:p>
-      <w:pPr>
-        <w:rPr>
-          <w:rFonts w:ascii="Times New Roman" w:hAnsi="Times New Roman" w:cs="Times New Roman"/>
-        </w:rPr>
-      </w:pPr>
-      <w:r>
-        <w:rPr>
-          <w:rFonts w:ascii="Times New Roman" w:hAnsi="Times New Roman" w:cs="Times New Roman"/>
-        </w:rPr>
-        <w:t>Supporting our hypotheses, nitrogen fertilization did not modify leaf photosynthetic responses to elevated CO</w:t>
+        <w:t xml:space="preserve"> and </w:t>
+      </w:r>
+      <w:r>
+        <w:rPr>
+          <w:rFonts w:ascii="Times New Roman" w:hAnsi="Times New Roman" w:cs="Times New Roman"/>
+        </w:rPr>
+        <w:t xml:space="preserve">that </w:t>
+      </w:r>
+      <w:r>
+        <w:rPr>
+          <w:rFonts w:ascii="Times New Roman" w:hAnsi="Times New Roman" w:cs="Times New Roman"/>
+        </w:rPr>
+        <w:t>nitrogen availability regulate</w:t>
+      </w:r>
+      <w:r>
+        <w:rPr>
+          <w:rFonts w:ascii="Times New Roman" w:hAnsi="Times New Roman" w:cs="Times New Roman"/>
+        </w:rPr>
+        <w:t>s</w:t>
+      </w:r>
+      <w:r>
+        <w:rPr>
+          <w:rFonts w:ascii="Times New Roman" w:hAnsi="Times New Roman" w:cs="Times New Roman"/>
+        </w:rPr>
+        <w:t xml:space="preserve"> whole-plant responses. </w:t>
+      </w:r>
+      <w:r>
+        <w:rPr>
+          <w:rFonts w:ascii="Times New Roman" w:hAnsi="Times New Roman" w:cs="Times New Roman"/>
+        </w:rPr>
+        <w:t xml:space="preserve">Specifically, </w:t>
+      </w:r>
+      <w:r>
+        <w:rPr>
+          <w:rFonts w:ascii="Times New Roman" w:hAnsi="Times New Roman" w:cs="Times New Roman"/>
+        </w:rPr>
+        <w:t xml:space="preserve">we found that </w:t>
+      </w:r>
+      <w:r>
+        <w:rPr>
+          <w:rFonts w:ascii="Times New Roman" w:hAnsi="Times New Roman" w:cs="Times New Roman"/>
+        </w:rPr>
+        <w:t>nitrogen fertilization</w:t>
+      </w:r>
+      <w:r>
+        <w:rPr>
+          <w:rFonts w:ascii="Times New Roman" w:hAnsi="Times New Roman" w:cs="Times New Roman"/>
+        </w:rPr>
+        <w:t xml:space="preserve"> and inoculation</w:t>
+      </w:r>
+      <w:r>
+        <w:rPr>
+          <w:rFonts w:ascii="Times New Roman" w:hAnsi="Times New Roman" w:cs="Times New Roman"/>
+        </w:rPr>
+        <w:t xml:space="preserve"> did not modify leaf photosynthetic responses to elevated CO</w:t>
       </w:r>
       <w:r>
         <w:rPr>
@@ -498,7 +618,13 @@
         <w:rPr>
           <w:rFonts w:ascii="Times New Roman" w:hAnsi="Times New Roman" w:cs="Times New Roman"/>
         </w:rPr>
-        <w:t>. Instead, elevated CO</w:t>
+        <w:t xml:space="preserve">. </w:t>
+      </w:r>
+      <w:r>
+        <w:rPr>
+          <w:rFonts w:ascii="Times New Roman" w:hAnsi="Times New Roman" w:cs="Times New Roman"/>
+        </w:rPr>
+        <w:t>Instead, elevated CO</w:t>
       </w:r>
       <w:r>
         <w:rPr>
@@ -511,14 +637,26 @@
         <w:rPr>
           <w:rFonts w:ascii="Times New Roman" w:hAnsi="Times New Roman" w:cs="Times New Roman"/>
         </w:rPr>
-        <w:t xml:space="preserve"> decreased the maximum rate of Rubisco carboxylation more strongly than it decreased the maximum rate of electron transport for RuBP regeneration, increasing net photosynthesis rates by approaching optimal coordination and maximizing </w:t>
+        <w:t xml:space="preserve"> decreased the maximum rate of Rubisco carboxylation more strongly than it decreased the maximum rate of </w:t>
       </w:r>
       <w:r>
         <w:rPr>
           <w:rFonts w:ascii="Times New Roman" w:hAnsi="Times New Roman" w:cs="Times New Roman"/>
         </w:rPr>
         <w:lastRenderedPageBreak/>
-        <w:t>nutrient use efficiency. In further support of our hypotheses, positive growth responses to elevated CO</w:t>
+        <w:t xml:space="preserve">electron transport for RuBP regeneration, increasing net photosynthesis rates by approaching optimal coordination and maximizing nutrient use efficiency. </w:t>
+      </w:r>
+      <w:r>
+        <w:rPr>
+          <w:rFonts w:ascii="Times New Roman" w:hAnsi="Times New Roman" w:cs="Times New Roman"/>
+        </w:rPr>
+        <w:t>Nitrogen fertilization enhanced p</w:t>
+      </w:r>
+      <w:r>
+        <w:rPr>
+          <w:rFonts w:ascii="Times New Roman" w:hAnsi="Times New Roman" w:cs="Times New Roman"/>
+        </w:rPr>
+        <w:t>ositive whole-plant growth responses to elevated CO</w:t>
       </w:r>
       <w:r>
         <w:rPr>
@@ -531,7 +669,143 @@
         <w:rPr>
           <w:rFonts w:ascii="Times New Roman" w:hAnsi="Times New Roman" w:cs="Times New Roman"/>
         </w:rPr>
-        <w:t xml:space="preserve"> were enhanced with increasing fertilization</w:t>
+        <w:t xml:space="preserve"> due to enhanced nitrogen uptake and reduced costs of nitrogen acquisition.</w:t>
+      </w:r>
+      <w:r>
+        <w:rPr>
+          <w:rFonts w:ascii="Times New Roman" w:hAnsi="Times New Roman" w:cs="Times New Roman"/>
+        </w:rPr>
+        <w:t xml:space="preserve"> Interestingly, inoculation </w:t>
+      </w:r>
+      <w:r>
+        <w:rPr>
+          <w:rFonts w:ascii="Times New Roman" w:hAnsi="Times New Roman" w:cs="Times New Roman"/>
+        </w:rPr>
+        <w:t>did not a</w:t>
+      </w:r>
+      <w:r>
+        <w:rPr>
+          <w:rFonts w:ascii="Times New Roman" w:hAnsi="Times New Roman" w:cs="Times New Roman"/>
+        </w:rPr>
+        <w:t>ffect plant responses to elevated CO</w:t>
+      </w:r>
+      <w:r>
+        <w:rPr>
+          <w:rFonts w:ascii="Times New Roman" w:hAnsi="Times New Roman" w:cs="Times New Roman"/>
+          <w:vertAlign w:val="subscript"/>
+        </w:rPr>
+        <w:t>2</w:t>
+      </w:r>
+      <w:r>
+        <w:rPr>
+          <w:rFonts w:ascii="Times New Roman" w:hAnsi="Times New Roman" w:cs="Times New Roman"/>
+        </w:rPr>
+        <w:t xml:space="preserve"> due to similar plant investments toward nitrogen fixation between CO</w:t>
+      </w:r>
+      <w:r>
+        <w:rPr>
+          <w:rFonts w:ascii="Times New Roman" w:hAnsi="Times New Roman" w:cs="Times New Roman"/>
+          <w:vertAlign w:val="subscript"/>
+        </w:rPr>
+        <w:t>2</w:t>
+      </w:r>
+      <w:r>
+        <w:rPr>
+          <w:rFonts w:ascii="Times New Roman" w:hAnsi="Times New Roman" w:cs="Times New Roman"/>
+        </w:rPr>
+        <w:t xml:space="preserve"> treatments.</w:t>
+      </w:r>
+      <w:r>
+        <w:rPr>
+          <w:rFonts w:ascii="Times New Roman" w:hAnsi="Times New Roman" w:cs="Times New Roman"/>
+        </w:rPr>
+        <w:t xml:space="preserve"> These patterns </w:t>
+      </w:r>
+      <w:r>
+        <w:rPr>
+          <w:rFonts w:ascii="Times New Roman" w:hAnsi="Times New Roman" w:cs="Times New Roman"/>
+        </w:rPr>
+        <w:t xml:space="preserve">largely </w:t>
+      </w:r>
+      <w:r>
+        <w:rPr>
+          <w:rFonts w:ascii="Times New Roman" w:hAnsi="Times New Roman" w:cs="Times New Roman"/>
+        </w:rPr>
+        <w:t>supported our hypotheses, showing that nitrogen availability and demand for building and maintaining photosynthetic enzymes determine plant responses to elevated CO</w:t>
+      </w:r>
+      <w:r>
+        <w:rPr>
+          <w:rFonts w:ascii="Times New Roman" w:hAnsi="Times New Roman" w:cs="Times New Roman"/>
+          <w:vertAlign w:val="subscript"/>
+        </w:rPr>
+        <w:t>2</w:t>
+      </w:r>
+      <w:r>
+        <w:rPr>
+          <w:rFonts w:ascii="Times New Roman" w:hAnsi="Times New Roman" w:cs="Times New Roman"/>
+        </w:rPr>
+        <w:t xml:space="preserve">, operating at different </w:t>
+      </w:r>
+      <w:r>
+        <w:rPr>
+          <w:rFonts w:ascii="Times New Roman" w:hAnsi="Times New Roman" w:cs="Times New Roman"/>
+        </w:rPr>
+        <w:t xml:space="preserve">organizational </w:t>
+      </w:r>
+      <w:r>
+        <w:rPr>
+          <w:rFonts w:ascii="Times New Roman" w:hAnsi="Times New Roman" w:cs="Times New Roman"/>
+        </w:rPr>
+        <w:t>levels.</w:t>
+      </w:r>
+      <w:r>
+        <w:rPr>
+          <w:rFonts w:ascii="Times New Roman" w:hAnsi="Times New Roman" w:cs="Times New Roman"/>
+        </w:rPr>
+        <w:t xml:space="preserve"> </w:t>
+      </w:r>
+      <w:r>
+        <w:rPr>
+          <w:rFonts w:ascii="Times New Roman" w:hAnsi="Times New Roman" w:cs="Times New Roman"/>
+        </w:rPr>
+        <w:t xml:space="preserve">To our knowledge, this is the first study to use concurrent leaf and whole-plant measurements to explicitly reconcile </w:t>
+      </w:r>
+      <w:r>
+        <w:rPr>
+          <w:rFonts w:ascii="Times New Roman" w:hAnsi="Times New Roman" w:cs="Times New Roman"/>
+        </w:rPr>
+        <w:t>diverging hypotheses regarding the role of nitrogen availability on plant responses to elevated CO</w:t>
+      </w:r>
+      <w:r>
+        <w:rPr>
+          <w:rFonts w:ascii="Times New Roman" w:hAnsi="Times New Roman" w:cs="Times New Roman"/>
+          <w:vertAlign w:val="subscript"/>
+        </w:rPr>
+        <w:t>2</w:t>
+      </w:r>
+      <w:r>
+        <w:rPr>
+          <w:rFonts w:ascii="Times New Roman" w:hAnsi="Times New Roman" w:cs="Times New Roman"/>
+        </w:rPr>
+        <w:t xml:space="preserve">, </w:t>
+      </w:r>
+      <w:r>
+        <w:rPr>
+          <w:rFonts w:ascii="Times New Roman" w:hAnsi="Times New Roman" w:cs="Times New Roman"/>
+        </w:rPr>
+        <w:t>providing critical insight for modeling these processes with greater accuracy and reliability</w:t>
+      </w:r>
+      <w:r>
+        <w:rPr>
+          <w:rFonts w:ascii="Times New Roman" w:hAnsi="Times New Roman" w:cs="Times New Roman"/>
+        </w:rPr>
+        <w:t xml:space="preserve"> under future novel environments</w:t>
+      </w:r>
+      <w:r>
+        <w:rPr>
+          <w:rFonts w:ascii="Times New Roman" w:hAnsi="Times New Roman" w:cs="Times New Roman"/>
+        </w:rPr>
+        <w:t>.</w:t>
       </w:r>
     </w:p>
     <w:p>
@@ -588,7 +862,19 @@
         <w:rPr>
           <w:rFonts w:ascii="Times New Roman" w:hAnsi="Times New Roman" w:cs="Times New Roman"/>
         </w:rPr>
-        <w:t>Photosynthesis represents the largest carbon flux between the atmosphere and biosphere and is regulated by complex carbon and nitrogen cycles. Terrestrial biosphere models are sensitive to the formulation of photosynthetic processes, yet often model photosynthetic responses to increasing atmospheric CO</w:t>
+        <w:t xml:space="preserve">Photosynthesis </w:t>
+      </w:r>
+      <w:r>
+        <w:rPr>
+          <w:rFonts w:ascii="Times New Roman" w:hAnsi="Times New Roman" w:cs="Times New Roman"/>
+        </w:rPr>
+        <w:t>i</w:t>
+      </w:r>
+      <w:r>
+        <w:rPr>
+          <w:rFonts w:ascii="Times New Roman" w:hAnsi="Times New Roman" w:cs="Times New Roman"/>
+        </w:rPr>
+        <w:t>s the largest carbon flux between the atmosphere and biosphere and is regulated by complex carbon and nitrogen cycles. Terrestrial biosphere models are sensitive to the formulation of photosynthetic processes often model photosynthetic responses to increasing atmospheric CO</w:t>
       </w:r>
       <w:r>
         <w:rPr>
@@ -601,7 +887,13 @@
         <w:rPr>
           <w:rFonts w:ascii="Times New Roman" w:hAnsi="Times New Roman" w:cs="Times New Roman"/>
         </w:rPr>
-        <w:t xml:space="preserve"> concentrations as a function of progressive nitrogen limitation. Our results contradict this framework, indicating that photosynthetic responses to elevated CO</w:t>
+        <w:t xml:space="preserve"> concentrations as a function of progressive nitrogen limitation. Our results contradict this framework, indicating that </w:t>
+      </w:r>
+      <w:r>
+        <w:rPr>
+          <w:rFonts w:ascii="Times New Roman" w:hAnsi="Times New Roman" w:cs="Times New Roman"/>
+        </w:rPr>
+        <w:t>patterns expected by eco-evolutionary optimality theory drive leaf photosynthetic responses to elevated CO</w:t>
       </w:r>
       <w:r>
         <w:rPr>
@@ -614,40 +906,136 @@
         <w:rPr>
           <w:rFonts w:ascii="Times New Roman" w:hAnsi="Times New Roman" w:cs="Times New Roman"/>
         </w:rPr>
-        <w:t xml:space="preserve"> are independent of nitrogen availability and are driven by patterns expected by eco-evolutionary optimality theory. This work is therefore timely and important as it suggests that terrestrial biosphere models may improve the accuracy by which photosynthetic processes are modeled under novel growth environments by implementing optimality principles.</w:t>
-      </w:r>
-    </w:p>
-    <w:p>
-      <w:pPr>
-        <w:rPr>
-          <w:rFonts w:ascii="Times New Roman" w:hAnsi="Times New Roman" w:cs="Times New Roman"/>
-        </w:rPr>
-      </w:pPr>
-    </w:p>
-    <w:p>
-      <w:pPr>
-        <w:rPr>
-          <w:rFonts w:ascii="Times New Roman" w:hAnsi="Times New Roman" w:cs="Times New Roman"/>
-        </w:rPr>
-      </w:pPr>
-    </w:p>
-    <w:p>
-      <w:pPr>
-        <w:rPr>
-          <w:rFonts w:ascii="Times New Roman" w:hAnsi="Times New Roman" w:cs="Times New Roman"/>
-        </w:rPr>
-      </w:pPr>
-      <w:r>
-        <w:rPr>
-          <w:rFonts w:ascii="Times New Roman" w:hAnsi="Times New Roman" w:cs="Times New Roman"/>
-        </w:rPr>
-        <w:t>Please do not hesitate to contact me with the contact information below over any questions and concerns.</w:t>
-      </w:r>
-      <w:r>
-        <w:rPr>
-          <w:rFonts w:ascii="Times New Roman" w:hAnsi="Times New Roman" w:cs="Times New Roman"/>
-        </w:rPr>
-        <w:t xml:space="preserve"> Please note that a version of this manuscript is currently available as a pre-print to </w:t>
+        <w:t xml:space="preserve"> independent of nitrogen availability.</w:t>
+      </w:r>
+    </w:p>
+    <w:p>
+      <w:pPr>
+        <w:rPr>
+          <w:rFonts w:ascii="Times New Roman" w:hAnsi="Times New Roman" w:cs="Times New Roman"/>
+        </w:rPr>
+      </w:pPr>
+      <w:r>
+        <w:rPr>
+          <w:rFonts w:ascii="Times New Roman" w:hAnsi="Times New Roman" w:cs="Times New Roman"/>
+        </w:rPr>
+        <w:t xml:space="preserve">This work is timely and important as it suggests that terrestrial biosphere models may improve the accuracy by which photosynthetic processes are modeled under </w:t>
+      </w:r>
+      <w:r>
+        <w:rPr>
+          <w:rFonts w:ascii="Times New Roman" w:hAnsi="Times New Roman" w:cs="Times New Roman"/>
+        </w:rPr>
+        <w:t xml:space="preserve">future </w:t>
+      </w:r>
+      <w:r>
+        <w:rPr>
+          <w:rFonts w:ascii="Times New Roman" w:hAnsi="Times New Roman" w:cs="Times New Roman"/>
+        </w:rPr>
+        <w:t>novel growth environments by implementing optimality principles.</w:t>
+      </w:r>
+    </w:p>
+    <w:p>
+      <w:pPr>
+        <w:rPr>
+          <w:rFonts w:ascii="Times New Roman" w:hAnsi="Times New Roman" w:cs="Times New Roman"/>
+        </w:rPr>
+      </w:pPr>
+    </w:p>
+    <w:p>
+      <w:pPr>
+        <w:rPr>
+          <w:rFonts w:ascii="Times New Roman" w:hAnsi="Times New Roman" w:cs="Times New Roman"/>
+        </w:rPr>
+      </w:pPr>
+      <w:r>
+        <w:rPr>
+          <w:rFonts w:ascii="Times New Roman" w:hAnsi="Times New Roman" w:cs="Times New Roman"/>
+        </w:rPr>
+        <w:t xml:space="preserve">Please contact me </w:t>
+      </w:r>
+      <w:r>
+        <w:rPr>
+          <w:rFonts w:ascii="Times New Roman" w:hAnsi="Times New Roman" w:cs="Times New Roman"/>
+        </w:rPr>
+        <w:t>using</w:t>
+      </w:r>
+      <w:r>
+        <w:rPr>
+          <w:rFonts w:ascii="Times New Roman" w:hAnsi="Times New Roman" w:cs="Times New Roman"/>
+        </w:rPr>
+        <w:t xml:space="preserve"> the information below </w:t>
+      </w:r>
+      <w:r>
+        <w:rPr>
+          <w:rFonts w:ascii="Times New Roman" w:hAnsi="Times New Roman" w:cs="Times New Roman"/>
+        </w:rPr>
+        <w:t>for</w:t>
+      </w:r>
+      <w:r>
+        <w:rPr>
+          <w:rFonts w:ascii="Times New Roman" w:hAnsi="Times New Roman" w:cs="Times New Roman"/>
+        </w:rPr>
+        <w:t xml:space="preserve"> any questions </w:t>
+      </w:r>
+      <w:r>
+        <w:rPr>
+          <w:rFonts w:ascii="Times New Roman" w:hAnsi="Times New Roman" w:cs="Times New Roman"/>
+        </w:rPr>
+        <w:t>or</w:t>
+      </w:r>
+      <w:r>
+        <w:rPr>
+          <w:rFonts w:ascii="Times New Roman" w:hAnsi="Times New Roman" w:cs="Times New Roman"/>
+        </w:rPr>
+        <w:t xml:space="preserve"> concerns.</w:t>
+      </w:r>
+      <w:r>
+        <w:rPr>
+          <w:rFonts w:ascii="Times New Roman" w:hAnsi="Times New Roman" w:cs="Times New Roman"/>
+        </w:rPr>
+        <w:t xml:space="preserve"> </w:t>
+      </w:r>
+      <w:r>
+        <w:rPr>
+          <w:rFonts w:ascii="Times New Roman" w:hAnsi="Times New Roman" w:cs="Times New Roman"/>
+        </w:rPr>
+        <w:t>This manuscript is not currently submitted or in review at any other journal</w:t>
+      </w:r>
+      <w:r>
+        <w:rPr>
+          <w:rFonts w:ascii="Times New Roman" w:hAnsi="Times New Roman" w:cs="Times New Roman"/>
+        </w:rPr>
+        <w:t>.</w:t>
+      </w:r>
+      <w:r>
+        <w:rPr>
+          <w:rFonts w:ascii="Times New Roman" w:hAnsi="Times New Roman" w:cs="Times New Roman"/>
+        </w:rPr>
+        <w:t xml:space="preserve"> </w:t>
+      </w:r>
+      <w:r>
+        <w:rPr>
+          <w:rFonts w:ascii="Times New Roman" w:hAnsi="Times New Roman" w:cs="Times New Roman"/>
+        </w:rPr>
+        <w:t>P</w:t>
+      </w:r>
+      <w:r>
+        <w:rPr>
+          <w:rFonts w:ascii="Times New Roman" w:hAnsi="Times New Roman" w:cs="Times New Roman"/>
+        </w:rPr>
+        <w:t xml:space="preserve">lease note that a version of this manuscript is currently available as a pre-print </w:t>
+      </w:r>
+      <w:r>
+        <w:rPr>
+          <w:rFonts w:ascii="Times New Roman" w:hAnsi="Times New Roman" w:cs="Times New Roman"/>
+        </w:rPr>
+        <w:t>on</w:t>
+      </w:r>
+      <w:r>
+        <w:rPr>
+          <w:rFonts w:ascii="Times New Roman" w:hAnsi="Times New Roman" w:cs="Times New Roman"/>
+        </w:rPr>
+        <w:t xml:space="preserve"> </w:t>
       </w:r>
       <w:proofErr w:type="spellStart"/>
       <w:r>
@@ -680,6 +1068,12 @@
         </w:rPr>
         <w:t>)</w:t>
       </w:r>
+      <w:r>
+        <w:rPr>
+          <w:rFonts w:ascii="Times New Roman" w:hAnsi="Times New Roman" w:cs="Times New Roman"/>
+        </w:rPr>
+        <w:t>.</w:t>
+      </w:r>
     </w:p>
     <w:p>
       <w:pPr>
@@ -721,18 +1115,29 @@
           <w:rFonts w:ascii="Times New Roman" w:hAnsi="Times New Roman" w:cs="Times New Roman"/>
         </w:rPr>
       </w:pPr>
-    </w:p>
-    <w:p>
-      <w:pPr>
-        <w:rPr>
-          <w:rFonts w:ascii="Times New Roman" w:hAnsi="Times New Roman" w:cs="Times New Roman"/>
-        </w:rPr>
-      </w:pPr>
-      <w:r>
-        <w:rPr>
-          <w:rFonts w:ascii="Times New Roman" w:hAnsi="Times New Roman" w:cs="Times New Roman"/>
-        </w:rPr>
-        <w:t>Evan Perkowski</w:t>
+      <w:r>
+        <w:rPr>
+          <w:rFonts w:ascii="Times New Roman" w:hAnsi="Times New Roman" w:cs="Times New Roman"/>
+        </w:rPr>
+        <w:t xml:space="preserve">Evan </w:t>
+      </w:r>
+      <w:r>
+        <w:rPr>
+          <w:rFonts w:ascii="Times New Roman" w:hAnsi="Times New Roman" w:cs="Times New Roman"/>
+        </w:rPr>
+        <w:t xml:space="preserve">A. </w:t>
+      </w:r>
+      <w:r>
+        <w:rPr>
+          <w:rFonts w:ascii="Times New Roman" w:hAnsi="Times New Roman" w:cs="Times New Roman"/>
+        </w:rPr>
+        <w:t>Perkowski</w:t>
+      </w:r>
+      <w:r>
+        <w:rPr>
+          <w:rFonts w:ascii="Times New Roman" w:hAnsi="Times New Roman" w:cs="Times New Roman"/>
+        </w:rPr>
+        <w:t>, Ph.D.</w:t>
       </w:r>
     </w:p>
     <w:p>
@@ -785,7 +1190,15 @@
           <w:i/>
           <w:iCs/>
         </w:rPr>
-        <w:t xml:space="preserve"> and Nick Smith</w:t>
+        <w:t xml:space="preserve"> and </w:t>
+      </w:r>
+      <w:r>
+        <w:rPr>
+          <w:rFonts w:ascii="Times New Roman" w:hAnsi="Times New Roman" w:cs="Times New Roman"/>
+          <w:i/>
+          <w:iCs/>
+        </w:rPr>
+        <w:t>Nicholas G. Smith</w:t>
       </w:r>
     </w:p>
     <w:sectPr>
@@ -1295,6 +1708,7 @@
   <w:style w:type="character" w:default="1" w:styleId="DefaultParagraphFont">
     <w:name w:val="Default Paragraph Font"/>
     <w:uiPriority w:val="1"/>
+    <w:semiHidden/>
     <w:unhideWhenUsed/>
   </w:style>
   <w:style w:type="table" w:default="1" w:styleId="TableNormal">

</xml_diff>